<commit_message>
Added Models and modified Views
</commit_message>
<xml_diff>
--- a/FoodTruckTrackerUserStories.docx
+++ b/FoodTruckTrackerUserStories.docx
@@ -101,7 +101,7 @@
           <w:sz w:val="24"/>
           <w:shd w:fill="auto" w:val="clear"/>
         </w:rPr>
-        <w:t xml:space="preserve">As a food truck user, I want to create a profile and share information (truck history, crew, etc.) along with pictures of my truck and menu items (this will help the customer recognize the food truck).</w:t>
+        <w:t xml:space="preserve">As a food truck user, I want to create a profile and share information (truck history, crew, menu/price, and cuisine type) along with pictures of my truck and menu items (this will help the customer recognize the food truck).</w:t>
       </w:r>
     </w:p>
     <w:p>
@@ -163,7 +163,7 @@
           <w:sz w:val="24"/>
           <w:shd w:fill="auto" w:val="clear"/>
         </w:rPr>
-        <w:t xml:space="preserve">As a food truck user, I want to be able to update menu availabilty (how many plates of a specific dish are left).</w:t>
+        <w:t xml:space="preserve">As a food truck user, I want to be able to update menu availability (how many plates of a specific dish are left).</w:t>
       </w:r>
     </w:p>
     <w:p>
@@ -330,7 +330,7 @@
           <w:sz w:val="24"/>
           <w:shd w:fill="auto" w:val="clear"/>
         </w:rPr>
-        <w:t xml:space="preserve">As a customer user, I want to select a food truck profile and see it's location on a map (Google Maps API - default view of 20mi radius based on geolocation or searched zip code).</w:t>
+        <w:t xml:space="preserve">As a customer user, I want to select a food truck profile and see it's location on a map (Google Maps API based on geolocation).</w:t>
       </w:r>
     </w:p>
     <w:p>

</xml_diff>